<commit_message>
Update FR3 and FR4 on design document
</commit_message>
<xml_diff>
--- a/Design document.docx
+++ b/Design document.docx
@@ -53,13 +53,903 @@
     </w:p>
     <w:p>
       <w:pPr>
-        <w:rPr>
-          <w:rFonts w:hint="default"/>
-          <w:lang w:val="en-US" w:eastAsia="zh-CN"/>
-        </w:rPr>
-      </w:pPr>
+        <w:bidi w:val="0"/>
+        <w:rPr>
+          <w:rFonts w:hint="default"/>
+          <w:lang w:val="en-US" w:eastAsia="zh-CN"/>
+        </w:rPr>
+      </w:pPr>
+      <w:r>
+        <w:rPr>
+          <w:rFonts w:hint="default"/>
+          <w:lang w:val="en-US" w:eastAsia="zh-CN"/>
+        </w:rPr>
+        <w:t>PatientManagermentSystem now not only need to load data from database, and also need to try to load patient information through txt file, so I use adapter pattern to try to use PatientFileLoaderAdapter to adapt to the PatientFileLoader. As you can see in Figure 1, not only is Patient</w:t>
+      </w:r>
+      <w:r>
+        <w:rPr>
+          <w:rFonts w:hint="eastAsia"/>
+          <w:lang w:val="en-US" w:eastAsia="zh-CN"/>
+        </w:rPr>
+        <w:t>Database</w:t>
+      </w:r>
+      <w:r>
+        <w:rPr>
+          <w:rFonts w:hint="default"/>
+          <w:lang w:val="en-US" w:eastAsia="zh-CN"/>
+        </w:rPr>
+        <w:t xml:space="preserve">Loader a subclass of AbstractPatientDatabaseLoader, but PatientFileLoaderAdapter is also a subclass of AbstractPatientDatabaseLoader. </w:t>
+      </w:r>
+      <w:r>
+        <w:rPr>
+          <w:rFonts w:hint="eastAsia"/>
+          <w:lang w:val="en-US" w:eastAsia="zh-CN"/>
+        </w:rPr>
+        <w:t>It</w:t>
+      </w:r>
+      <w:r>
+        <w:rPr>
+          <w:rFonts w:hint="default"/>
+          <w:lang w:val="en-US" w:eastAsia="zh-CN"/>
+        </w:rPr>
+        <w:t xml:space="preserve"> is used to transform the PatientFileLoader and load data from it.</w:t>
+      </w:r>
+    </w:p>
+    <w:p>
+      <w:pPr>
+        <w:bidi w:val="0"/>
+        <w:rPr>
+          <w:rFonts w:hint="default"/>
+          <w:lang w:val="en-US" w:eastAsia="zh-CN"/>
+        </w:rPr>
+      </w:pPr>
+    </w:p>
+    <w:p>
+      <w:pPr>
+        <w:bidi w:val="0"/>
+        <w:rPr>
+          <w:rFonts w:hint="default"/>
+          <w:lang w:val="en-US" w:eastAsia="zh-CN"/>
+        </w:rPr>
+      </w:pPr>
+      <w:r>
+        <w:rPr>
+          <w:rFonts w:hint="default"/>
+          <w:lang w:val="en-US" w:eastAsia="zh-CN"/>
+        </w:rPr>
+        <w:t>How it works:</w:t>
+      </w:r>
+    </w:p>
+    <w:p>
+      <w:pPr>
+        <w:bidi w:val="0"/>
+        <w:rPr>
+          <w:rFonts w:hint="default"/>
+          <w:lang w:val="en-US" w:eastAsia="zh-CN"/>
+        </w:rPr>
+      </w:pPr>
+      <w:r>
+        <w:rPr>
+          <w:rFonts w:hint="default"/>
+          <w:lang w:val="en-US" w:eastAsia="zh-CN"/>
+        </w:rPr>
+        <w:t>1. The constructor of PatientFileLoaderAdapter accepts a parameter file_loader which is a pointer</w:t>
+      </w:r>
+      <w:r>
+        <w:rPr>
+          <w:rFonts w:hint="eastAsia"/>
+          <w:lang w:val="en-US" w:eastAsia="zh-CN"/>
+        </w:rPr>
+        <w:t xml:space="preserve">of </w:t>
+      </w:r>
+      <w:r>
+        <w:rPr>
+          <w:rFonts w:hint="default"/>
+          <w:lang w:val="en-US" w:eastAsia="zh-CN"/>
+        </w:rPr>
+        <w:t>PatientFileLoader of type PatientFileLoader.</w:t>
+      </w:r>
+      <w:r>
+        <w:rPr>
+          <w:rFonts w:hint="eastAsia"/>
+          <w:lang w:val="en-US" w:eastAsia="zh-CN"/>
+        </w:rPr>
+        <w:t xml:space="preserve"> </w:t>
+      </w:r>
+      <w:r>
+        <w:rPr>
+          <w:rFonts w:hint="default"/>
+          <w:lang w:val="en-US" w:eastAsia="zh-CN"/>
+        </w:rPr>
+        <w:t xml:space="preserve">PatientFileLoaderAdapter itself includes a private variable file_loader Its type is pointer </w:t>
+      </w:r>
+      <w:r>
+        <w:rPr>
+          <w:rFonts w:hint="eastAsia"/>
+          <w:lang w:val="en-US" w:eastAsia="zh-CN"/>
+        </w:rPr>
+        <w:t>of</w:t>
+      </w:r>
+      <w:r>
+        <w:rPr>
+          <w:rFonts w:hint="default"/>
+          <w:lang w:val="en-US" w:eastAsia="zh-CN"/>
+        </w:rPr>
+        <w:t xml:space="preserve"> PatientFileLoader.</w:t>
+      </w:r>
+    </w:p>
+    <w:p>
+      <w:pPr>
+        <w:bidi w:val="0"/>
+        <w:rPr>
+          <w:rFonts w:hint="default"/>
+          <w:lang w:val="en-US" w:eastAsia="zh-CN"/>
+        </w:rPr>
+      </w:pPr>
+    </w:p>
+    <w:p>
+      <w:pPr>
+        <w:bidi w:val="0"/>
+        <w:rPr>
+          <w:rFonts w:hint="default"/>
+          <w:lang w:val="en-US" w:eastAsia="zh-CN"/>
+        </w:rPr>
+      </w:pPr>
+      <w:r>
+        <w:rPr>
+          <w:rFonts w:hint="default"/>
+          <w:lang w:val="en-US" w:eastAsia="zh-CN"/>
+        </w:rPr>
+        <w:t>2. The parameter file_loader is given to the variable file_loader through the constructor to complete the constructor, and there is also a destructor to free the memory of the file_loader pointer.</w:t>
+      </w:r>
+    </w:p>
+    <w:p>
+      <w:pPr>
+        <w:bidi w:val="0"/>
+        <w:rPr>
+          <w:rFonts w:hint="default"/>
+          <w:lang w:val="en-US" w:eastAsia="zh-CN"/>
+        </w:rPr>
+      </w:pPr>
+    </w:p>
+    <w:p>
+      <w:pPr>
+        <w:bidi w:val="0"/>
+        <w:rPr>
+          <w:rFonts w:hint="default"/>
+          <w:lang w:val="en-US" w:eastAsia="zh-CN"/>
+        </w:rPr>
+      </w:pPr>
+      <w:r>
+        <w:rPr>
+          <w:rFonts w:hint="default"/>
+          <w:lang w:val="en-US" w:eastAsia="zh-CN"/>
+        </w:rPr>
+        <w:t>3.PatientFileLoaderAdapter will override AbstractPatientDatabaseLoader's method loadPatients(std::vector&lt;Patient*&gt;&amp; patientIn), and in this method will call variable file_loader's loadPatientFile() method</w:t>
+      </w:r>
+      <w:r>
+        <w:rPr>
+          <w:rFonts w:hint="eastAsia"/>
+          <w:lang w:val="en-US" w:eastAsia="zh-CN"/>
+        </w:rPr>
+        <w:t>, this method will read infomation from current txt file and then</w:t>
+      </w:r>
+      <w:r>
+        <w:rPr>
+          <w:rFonts w:hint="default"/>
+          <w:lang w:val="en-US" w:eastAsia="zh-CN"/>
+        </w:rPr>
+        <w:t xml:space="preserve"> returns a list of pointers of type Patient and gives it to loadPatients' parameter patientIn, thus completing the conversion of the PatientFileLoader into the PatientDatabaseLoader.</w:t>
+      </w:r>
+    </w:p>
+    <w:p>
+      <w:pPr>
+        <w:bidi w:val="0"/>
+        <w:rPr>
+          <w:rFonts w:hint="default"/>
+          <w:lang w:val="en-US" w:eastAsia="zh-CN"/>
+        </w:rPr>
+      </w:pPr>
+    </w:p>
+    <w:p>
+      <w:pPr>
+        <w:bidi w:val="0"/>
+        <w:rPr>
+          <w:rFonts w:hint="default"/>
+          <w:lang w:val="en-US" w:eastAsia="zh-CN"/>
+        </w:rPr>
+      </w:pPr>
+      <w:r>
+        <w:rPr>
+          <w:rFonts w:hint="eastAsia"/>
+          <w:lang w:val="en-US" w:eastAsia="zh-CN"/>
+        </w:rPr>
+        <w:t>4.</w:t>
+      </w:r>
+      <w:r>
+        <w:rPr>
+          <w:rFonts w:hint="default"/>
+          <w:lang w:val="en-US" w:eastAsia="zh-CN"/>
+        </w:rPr>
+        <w:t xml:space="preserve">Modify the following code in PatientManagementSystem: _patientDatabaseLoader(std::make_unique&lt;PatientDatabaseLoade&gt;(), </w:t>
+      </w:r>
+    </w:p>
+    <w:p>
+      <w:pPr>
+        <w:bidi w:val="0"/>
+        <w:rPr>
+          <w:rFonts w:hint="default"/>
+          <w:lang w:val="en-US" w:eastAsia="zh-CN"/>
+        </w:rPr>
+      </w:pPr>
+      <w:r>
+        <w:rPr>
+          <w:rFonts w:hint="default"/>
+          <w:lang w:val="en-US" w:eastAsia="zh-CN"/>
+        </w:rPr>
+        <w:t>to:</w:t>
+      </w:r>
+    </w:p>
+    <w:p>
+      <w:pPr>
+        <w:bidi w:val="0"/>
+        <w:rPr>
+          <w:rFonts w:hint="default"/>
+          <w:lang w:val="en-US" w:eastAsia="zh-CN"/>
+        </w:rPr>
+      </w:pPr>
+      <w:r>
+        <w:rPr>
+          <w:rFonts w:hint="default"/>
+          <w:lang w:val="en-US" w:eastAsia="zh-CN"/>
+        </w:rPr>
+        <w:t xml:space="preserve"> _patientDatabaseLoader(std::make_unique&lt;PatientFileLoaderAdapter&gt;(new PatientFileLoader(‘patients.txt’)))</w:t>
+      </w:r>
+      <w:r>
+        <w:rPr>
+          <w:rFonts w:hint="eastAsia"/>
+          <w:lang w:val="en-US" w:eastAsia="zh-CN"/>
+        </w:rPr>
+        <w:t>,</w:t>
+      </w:r>
+    </w:p>
+    <w:p>
+      <w:pPr>
+        <w:bidi w:val="0"/>
+        <w:rPr>
+          <w:rFonts w:hint="default"/>
+          <w:lang w:val="en-US" w:eastAsia="zh-CN"/>
+        </w:rPr>
+      </w:pPr>
+      <w:r>
+        <w:rPr>
+          <w:rFonts w:hint="default"/>
+          <w:lang w:val="en-US" w:eastAsia="zh-CN"/>
+        </w:rPr>
+        <w:t>We replace &lt;PatientDatabaseLoader&gt; with &lt;PatientFileLoaderAdapter&gt; and add the parameter PatientFileLoader(‘patients.txt’) to initialise a pointer to the PatientFileLoader class and try to open the file ‘patients.txt’</w:t>
+      </w:r>
+      <w:r>
+        <w:rPr>
+          <w:rFonts w:hint="eastAsia"/>
+          <w:lang w:val="en-US" w:eastAsia="zh-CN"/>
+        </w:rPr>
+        <w:t xml:space="preserve">, and finally calling </w:t>
+      </w:r>
+      <w:r>
+        <w:rPr>
+          <w:rFonts w:hint="eastAsia"/>
+        </w:rPr>
+        <w:t>loadPatients</w:t>
+      </w:r>
+      <w:r>
+        <w:rPr>
+          <w:rFonts w:hint="eastAsia"/>
+          <w:lang w:val="en-US" w:eastAsia="zh-CN"/>
+        </w:rPr>
+        <w:t xml:space="preserve"> mrthod to load the data</w:t>
+      </w:r>
+      <w:r>
+        <w:rPr>
+          <w:rFonts w:hint="default"/>
+          <w:lang w:val="en-US" w:eastAsia="zh-CN"/>
+        </w:rPr>
+        <w:t>.</w:t>
+      </w:r>
+    </w:p>
+    <w:p>
+      <w:pPr>
+        <w:bidi w:val="0"/>
+        <w:rPr>
+          <w:rFonts w:hint="default"/>
+          <w:lang w:val="en-US" w:eastAsia="zh-CN"/>
+        </w:rPr>
+      </w:pPr>
+    </w:p>
+    <w:p>
+      <w:pPr>
+        <w:bidi w:val="0"/>
+      </w:pPr>
+      <w:r>
+        <w:t xml:space="preserve">Git commits: </w:t>
+      </w:r>
+    </w:p>
+    <w:p>
+      <w:pPr>
+        <w:numPr>
+          <w:ilvl w:val="0"/>
+          <w:numId w:val="1"/>
+        </w:numPr>
+        <w:bidi w:val="0"/>
+        <w:ind w:left="420" w:leftChars="0" w:hanging="420" w:firstLineChars="0"/>
+      </w:pPr>
+      <w:r>
+        <w:t xml:space="preserve">I first </w:t>
+      </w:r>
+      <w:r>
+        <w:rPr>
+          <w:rFonts w:hint="eastAsia"/>
+          <w:lang w:val="en-US" w:eastAsia="zh-CN"/>
+        </w:rPr>
+        <w:t xml:space="preserve">create </w:t>
+      </w:r>
+      <w:r>
+        <w:t xml:space="preserve">the </w:t>
+      </w:r>
+      <w:r>
+        <w:rPr>
+          <w:rFonts w:hint="default"/>
+          <w:lang w:val="en-US" w:eastAsia="zh-CN"/>
+        </w:rPr>
+        <w:t xml:space="preserve">PatientFileLoaderAdapter </w:t>
+      </w:r>
+      <w:r>
+        <w:t xml:space="preserve">in commit </w:t>
+      </w:r>
+      <w:r>
+        <w:rPr>
+          <w:rFonts w:hint="eastAsia"/>
+          <w:lang w:val="en-US" w:eastAsia="zh-CN"/>
+        </w:rPr>
+        <w:t>27ee5a</w:t>
+      </w:r>
+      <w:r>
+        <w:t>.</w:t>
+      </w:r>
+    </w:p>
+    <w:p>
+      <w:pPr>
+        <w:numPr>
+          <w:ilvl w:val="0"/>
+          <w:numId w:val="1"/>
+        </w:numPr>
+        <w:bidi w:val="0"/>
+        <w:ind w:left="420" w:leftChars="0" w:hanging="420" w:firstLineChars="0"/>
+      </w:pPr>
+      <w:r>
+        <w:t xml:space="preserve">I </w:t>
+      </w:r>
+      <w:r>
+        <w:rPr>
+          <w:rFonts w:hint="eastAsia"/>
+          <w:lang w:val="en-US" w:eastAsia="zh-CN"/>
+        </w:rPr>
+        <w:t xml:space="preserve">finished </w:t>
+      </w:r>
+      <w:r>
+        <w:rPr>
+          <w:rFonts w:hint="default"/>
+          <w:lang w:val="en-US" w:eastAsia="zh-CN"/>
+        </w:rPr>
+        <w:t>PatientFileLoader</w:t>
+      </w:r>
+      <w:r>
+        <w:rPr>
+          <w:rFonts w:hint="eastAsia"/>
+          <w:lang w:val="en-US" w:eastAsia="zh-CN"/>
+        </w:rPr>
+        <w:t xml:space="preserve"> </w:t>
+      </w:r>
+      <w:r>
+        <w:t xml:space="preserve">in commit </w:t>
+      </w:r>
+      <w:r>
+        <w:rPr>
+          <w:rFonts w:hint="eastAsia"/>
+          <w:lang w:val="en-US" w:eastAsia="zh-CN"/>
+        </w:rPr>
+        <w:t>d67ae4 af3099</w:t>
+      </w:r>
+      <w:r>
+        <w:t xml:space="preserve">. </w:t>
+      </w:r>
+    </w:p>
+    <w:p>
+      <w:pPr>
+        <w:numPr>
+          <w:ilvl w:val="0"/>
+          <w:numId w:val="1"/>
+        </w:numPr>
+        <w:bidi w:val="0"/>
+        <w:ind w:left="420" w:leftChars="0" w:hanging="420" w:firstLineChars="0"/>
+        <w:rPr>
+          <w:rFonts w:hint="default"/>
+          <w:lang w:val="en-US" w:eastAsia="zh-CN"/>
+        </w:rPr>
+      </w:pPr>
+      <w:r>
+        <w:t xml:space="preserve">Other commits include: </w:t>
+      </w:r>
+      <w:r>
+        <w:rPr>
+          <w:rFonts w:hint="eastAsia"/>
+          <w:lang w:val="en-US" w:eastAsia="zh-CN"/>
+        </w:rPr>
+        <w:t>7990eb</w:t>
+      </w:r>
+      <w:r>
+        <w:t xml:space="preserve">, </w:t>
+      </w:r>
+      <w:r>
+        <w:rPr>
+          <w:rFonts w:hint="eastAsia"/>
+          <w:lang w:val="en-US" w:eastAsia="zh-CN"/>
+        </w:rPr>
+        <w:t>3cbf65</w:t>
+      </w:r>
+      <w:r>
+        <w:t>.</w:t>
+      </w:r>
+    </w:p>
+    <w:p>
+      <w:pPr>
+        <w:numPr>
+          <w:numId w:val="0"/>
+        </w:numPr>
+        <w:bidi w:val="0"/>
+      </w:pPr>
+    </w:p>
+    <w:p>
+      <w:pPr>
+        <w:numPr>
+          <w:numId w:val="0"/>
+        </w:numPr>
+        <w:bidi w:val="0"/>
+      </w:pPr>
+    </w:p>
+    <w:p>
+      <w:pPr>
+        <w:numPr>
+          <w:numId w:val="0"/>
+        </w:numPr>
+        <w:bidi w:val="0"/>
+        <w:rPr>
+          <w:rFonts w:hint="eastAsia"/>
+          <w:lang w:val="en-US" w:eastAsia="zh-CN"/>
+        </w:rPr>
+      </w:pPr>
+    </w:p>
+    <w:p>
+      <w:pPr>
+        <w:numPr>
+          <w:numId w:val="0"/>
+        </w:numPr>
+        <w:bidi w:val="0"/>
+        <w:rPr>
+          <w:rFonts w:hint="eastAsia"/>
+          <w:lang w:val="en-US" w:eastAsia="zh-CN"/>
+        </w:rPr>
+      </w:pPr>
+    </w:p>
+    <w:p>
+      <w:pPr>
+        <w:numPr>
+          <w:numId w:val="0"/>
+        </w:numPr>
+        <w:bidi w:val="0"/>
+        <w:rPr>
+          <w:rFonts w:hint="eastAsia"/>
+          <w:lang w:val="en-US" w:eastAsia="zh-CN"/>
+        </w:rPr>
+      </w:pPr>
+    </w:p>
+    <w:p>
+      <w:pPr>
+        <w:numPr>
+          <w:numId w:val="0"/>
+        </w:numPr>
+        <w:bidi w:val="0"/>
+        <w:rPr>
+          <w:rFonts w:hint="eastAsia"/>
+          <w:lang w:val="en-US" w:eastAsia="zh-CN"/>
+        </w:rPr>
+      </w:pPr>
+    </w:p>
+    <w:p>
+      <w:pPr>
+        <w:numPr>
+          <w:numId w:val="0"/>
+        </w:numPr>
+        <w:bidi w:val="0"/>
+        <w:rPr>
+          <w:rFonts w:hint="eastAsia"/>
+          <w:lang w:val="en-US" w:eastAsia="zh-CN"/>
+        </w:rPr>
+      </w:pPr>
+    </w:p>
+    <w:p>
+      <w:pPr>
+        <w:numPr>
+          <w:numId w:val="0"/>
+        </w:numPr>
+        <w:bidi w:val="0"/>
+        <w:rPr>
+          <w:rFonts w:hint="eastAsia"/>
+          <w:lang w:val="en-US" w:eastAsia="zh-CN"/>
+        </w:rPr>
+      </w:pPr>
+    </w:p>
+    <w:p>
+      <w:pPr>
+        <w:numPr>
+          <w:numId w:val="0"/>
+        </w:numPr>
+        <w:bidi w:val="0"/>
+        <w:rPr>
+          <w:rFonts w:hint="eastAsia"/>
+          <w:lang w:val="en-US" w:eastAsia="zh-CN"/>
+        </w:rPr>
+      </w:pPr>
+    </w:p>
+    <w:p>
+      <w:pPr>
+        <w:numPr>
+          <w:numId w:val="0"/>
+        </w:numPr>
+        <w:bidi w:val="0"/>
+        <w:rPr>
+          <w:rFonts w:hint="eastAsia"/>
+          <w:lang w:val="en-US" w:eastAsia="zh-CN"/>
+        </w:rPr>
+      </w:pPr>
+    </w:p>
+    <w:p>
+      <w:pPr>
+        <w:numPr>
+          <w:numId w:val="0"/>
+        </w:numPr>
+        <w:bidi w:val="0"/>
+        <w:rPr>
+          <w:rFonts w:hint="eastAsia"/>
+          <w:lang w:val="en-US" w:eastAsia="zh-CN"/>
+        </w:rPr>
+      </w:pPr>
+    </w:p>
+    <w:p>
+      <w:pPr>
+        <w:numPr>
+          <w:numId w:val="0"/>
+        </w:numPr>
+        <w:bidi w:val="0"/>
+        <w:rPr>
+          <w:rFonts w:hint="eastAsia"/>
+          <w:lang w:val="en-US" w:eastAsia="zh-CN"/>
+        </w:rPr>
+      </w:pPr>
+    </w:p>
+    <w:p>
+      <w:pPr>
+        <w:numPr>
+          <w:numId w:val="0"/>
+        </w:numPr>
+        <w:bidi w:val="0"/>
+        <w:rPr>
+          <w:rFonts w:hint="eastAsia"/>
+          <w:lang w:val="en-US" w:eastAsia="zh-CN"/>
+        </w:rPr>
+      </w:pPr>
+      <w:r>
+        <w:rPr>
+          <w:rFonts w:hint="eastAsia"/>
+          <w:lang w:val="en-US" w:eastAsia="zh-CN"/>
+        </w:rPr>
+        <w:t>FR4: Observer pattern</w:t>
+      </w:r>
+    </w:p>
+    <w:p>
+      <w:pPr>
+        <w:numPr>
+          <w:numId w:val="0"/>
+        </w:numPr>
+        <w:bidi w:val="0"/>
+        <w:rPr>
+          <w:rFonts w:hint="default"/>
+          <w:lang w:val="en-US" w:eastAsia="zh-CN"/>
+        </w:rPr>
+      </w:pPr>
+      <w:r>
+        <w:rPr>
+          <w:rFonts w:hint="default"/>
+          <w:lang w:val="en-US" w:eastAsia="zh-CN"/>
+        </w:rPr>
+        <w:t>Whenever the patient's alert level changes, the system will try to notify the hospital (alert level = red) or the gp (alert level &gt;= orange) so here you can design it using observer pattern. The observation object is patient and the observer is HospitalNotificationSystemFacade and GPNotificationSystemFacade. as shown in the figure, I created a new class called PatientObserver now HospitalNotificationSystemFacade and GPNotificationSystemFacade are subclasses of this class to make it easier to call their methods sendAlertForPatient and sendGPNotificationForPatient consistently.</w:t>
+      </w:r>
+    </w:p>
+    <w:p>
+      <w:pPr>
+        <w:numPr>
+          <w:numId w:val="0"/>
+        </w:numPr>
+        <w:bidi w:val="0"/>
+        <w:rPr>
+          <w:rFonts w:hint="default"/>
+          <w:lang w:val="en-US" w:eastAsia="zh-CN"/>
+        </w:rPr>
+      </w:pPr>
+    </w:p>
+    <w:p>
+      <w:pPr>
+        <w:numPr>
+          <w:numId w:val="0"/>
+        </w:numPr>
+        <w:bidi w:val="0"/>
+        <w:rPr>
+          <w:rFonts w:hint="default"/>
+          <w:lang w:val="en-US" w:eastAsia="zh-CN"/>
+        </w:rPr>
+      </w:pPr>
+      <w:r>
+        <w:rPr>
+          <w:rFonts w:hint="default"/>
+          <w:lang w:val="en-US" w:eastAsia="zh-CN"/>
+        </w:rPr>
+        <w:t>How it works:</w:t>
+      </w:r>
+    </w:p>
+    <w:p>
+      <w:pPr>
+        <w:numPr>
+          <w:numId w:val="0"/>
+        </w:numPr>
+        <w:bidi w:val="0"/>
+        <w:rPr>
+          <w:rFonts w:hint="default"/>
+          <w:lang w:val="en-US" w:eastAsia="zh-CN"/>
+        </w:rPr>
+      </w:pPr>
+      <w:r>
+        <w:rPr>
+          <w:rFonts w:hint="default"/>
+          <w:lang w:val="en-US" w:eastAsia="zh-CN"/>
+        </w:rPr>
+        <w:t>1. Now the Paitent class has an additional public variable subscribers of type PatientObserver, which is used to store each patient's observer. And the Patient class has an additional method addSubscribers to add observers to variable subscribers.</w:t>
+      </w:r>
+    </w:p>
+    <w:p>
+      <w:pPr>
+        <w:numPr>
+          <w:numId w:val="0"/>
+        </w:numPr>
+        <w:bidi w:val="0"/>
+        <w:rPr>
+          <w:rFonts w:hint="default"/>
+          <w:lang w:val="en-US" w:eastAsia="zh-CN"/>
+        </w:rPr>
+      </w:pPr>
+      <w:r>
+        <w:rPr>
+          <w:rFonts w:hint="default"/>
+          <w:lang w:val="en-US" w:eastAsia="zh-CN"/>
+        </w:rPr>
+        <w:t>2. The init method in PatientManagementSystem iterates through each patient and adds instances of HospitalNotificationSystemFacade and GPNotificationSystemFacade to each patient.</w:t>
+      </w:r>
+    </w:p>
+    <w:p>
+      <w:pPr>
+        <w:numPr>
+          <w:numId w:val="0"/>
+        </w:numPr>
+        <w:bidi w:val="0"/>
+        <w:rPr>
+          <w:rFonts w:hint="default"/>
+          <w:lang w:val="en-US" w:eastAsia="zh-CN"/>
+        </w:rPr>
+      </w:pPr>
+      <w:r>
+        <w:rPr>
+          <w:rFonts w:hint="default"/>
+          <w:lang w:val="en-US" w:eastAsia="zh-CN"/>
+        </w:rPr>
+        <w:t xml:space="preserve">3. Iterate through the list of _subscribers for the current patient in the addVitalsRecord </w:t>
+      </w:r>
+      <w:r>
+        <w:rPr>
+          <w:rFonts w:hint="eastAsia"/>
+          <w:lang w:val="en-US" w:eastAsia="zh-CN"/>
+        </w:rPr>
+        <w:t xml:space="preserve">method </w:t>
+      </w:r>
+      <w:r>
+        <w:rPr>
+          <w:rFonts w:hint="default"/>
+          <w:lang w:val="en-US" w:eastAsia="zh-CN"/>
+        </w:rPr>
+        <w:t>of the PatientManagementSystem and for each observer in the subscribers call sendAlertForPatient and sendGPNotificationForPatient.</w:t>
+      </w:r>
+      <w:r>
+        <w:rPr>
+          <w:rFonts w:hint="eastAsia"/>
+          <w:lang w:val="en-US" w:eastAsia="zh-CN"/>
+        </w:rPr>
+        <w:t xml:space="preserve"> Therefore each time record the vital or the alert level change immediately, the notification will send when equal or greater than orange(GP) or red(hospital). </w:t>
+      </w:r>
+    </w:p>
+    <w:p>
+      <w:pPr>
+        <w:numPr>
+          <w:numId w:val="0"/>
+        </w:numPr>
+        <w:bidi w:val="0"/>
+        <w:rPr>
+          <w:rFonts w:hint="default"/>
+          <w:lang w:val="en-US" w:eastAsia="zh-CN"/>
+        </w:rPr>
+      </w:pPr>
+    </w:p>
+    <w:p>
+      <w:pPr>
+        <w:bidi w:val="0"/>
+      </w:pPr>
+      <w:r>
+        <w:t xml:space="preserve">Git commits: </w:t>
+      </w:r>
+    </w:p>
+    <w:p>
+      <w:pPr>
+        <w:numPr>
+          <w:ilvl w:val="0"/>
+          <w:numId w:val="1"/>
+        </w:numPr>
+        <w:bidi w:val="0"/>
+        <w:ind w:left="420" w:leftChars="0" w:hanging="420" w:firstLineChars="0"/>
+      </w:pPr>
+      <w:r>
+        <w:t xml:space="preserve">I first </w:t>
+      </w:r>
+      <w:r>
+        <w:rPr>
+          <w:rFonts w:hint="eastAsia"/>
+          <w:lang w:val="en-US" w:eastAsia="zh-CN"/>
+        </w:rPr>
+        <w:t xml:space="preserve">create </w:t>
+      </w:r>
+      <w:r>
+        <w:t xml:space="preserve">the </w:t>
+      </w:r>
+      <w:r>
+        <w:rPr>
+          <w:rFonts w:hint="default"/>
+          <w:lang w:val="en-US" w:eastAsia="zh-CN"/>
+        </w:rPr>
+        <w:t>PatientObserver</w:t>
+      </w:r>
+      <w:r>
+        <w:rPr>
+          <w:rFonts w:hint="eastAsia"/>
+          <w:lang w:val="en-US" w:eastAsia="zh-CN"/>
+        </w:rPr>
+        <w:t xml:space="preserve"> </w:t>
+      </w:r>
+      <w:r>
+        <w:t xml:space="preserve">in commit </w:t>
+      </w:r>
+      <w:r>
+        <w:rPr>
+          <w:rFonts w:hint="eastAsia"/>
+          <w:lang w:val="en-US" w:eastAsia="zh-CN"/>
+        </w:rPr>
+        <w:t>326e66</w:t>
+      </w:r>
+      <w:r>
+        <w:t>.</w:t>
+      </w:r>
+    </w:p>
+    <w:p>
+      <w:pPr>
+        <w:numPr>
+          <w:ilvl w:val="0"/>
+          <w:numId w:val="1"/>
+        </w:numPr>
+        <w:bidi w:val="0"/>
+        <w:ind w:left="420" w:leftChars="0" w:hanging="420" w:firstLineChars="0"/>
+      </w:pPr>
+      <w:r>
+        <w:t xml:space="preserve">I </w:t>
+      </w:r>
+      <w:r>
+        <w:rPr>
+          <w:rFonts w:hint="eastAsia"/>
+          <w:lang w:val="en-US" w:eastAsia="zh-CN"/>
+        </w:rPr>
+        <w:t xml:space="preserve">finished logic in </w:t>
+      </w:r>
+      <w:r>
+        <w:rPr>
+          <w:rFonts w:hint="default"/>
+          <w:lang w:val="en-US" w:eastAsia="zh-CN"/>
+        </w:rPr>
+        <w:t xml:space="preserve">PatientManagementSystem </w:t>
+      </w:r>
+      <w:r>
+        <w:rPr>
+          <w:rFonts w:hint="eastAsia"/>
+          <w:lang w:val="en-US" w:eastAsia="zh-CN"/>
+        </w:rPr>
+        <w:t xml:space="preserve"> </w:t>
+      </w:r>
+      <w:r>
+        <w:t xml:space="preserve">in commit </w:t>
+      </w:r>
+      <w:r>
+        <w:rPr>
+          <w:rFonts w:hint="eastAsia"/>
+          <w:lang w:val="en-US" w:eastAsia="zh-CN"/>
+        </w:rPr>
+        <w:t>486477</w:t>
+      </w:r>
+      <w:r>
+        <w:t xml:space="preserve">. </w:t>
+      </w:r>
+    </w:p>
+    <w:p>
+      <w:pPr>
+        <w:numPr>
+          <w:ilvl w:val="0"/>
+          <w:numId w:val="1"/>
+        </w:numPr>
+        <w:bidi w:val="0"/>
+        <w:ind w:left="420" w:leftChars="0" w:hanging="420" w:firstLineChars="0"/>
+        <w:rPr>
+          <w:rFonts w:hint="default"/>
+          <w:lang w:val="en-US" w:eastAsia="zh-CN"/>
+        </w:rPr>
+      </w:pPr>
+      <w:r>
+        <w:t xml:space="preserve">Other commits include: </w:t>
+      </w:r>
+      <w:r>
+        <w:rPr>
+          <w:rFonts w:hint="eastAsia"/>
+          <w:lang w:val="en-US" w:eastAsia="zh-CN"/>
+        </w:rPr>
+        <w:t>4aa834</w:t>
+      </w:r>
+      <w:r>
+        <w:t xml:space="preserve">, </w:t>
+      </w:r>
+      <w:r>
+        <w:rPr>
+          <w:rFonts w:hint="eastAsia"/>
+          <w:lang w:val="en-US" w:eastAsia="zh-CN"/>
+        </w:rPr>
+        <w:t>96f51f, ad1d80</w:t>
+      </w:r>
       <w:bookmarkStart w:id="0" w:name="_GoBack"/>
       <w:bookmarkEnd w:id="0"/>
+      <w:r>
+        <w:t>.</w:t>
+      </w:r>
+    </w:p>
+    <w:p>
+      <w:pPr>
+        <w:numPr>
+          <w:numId w:val="0"/>
+        </w:numPr>
+        <w:bidi w:val="0"/>
+        <w:rPr>
+          <w:rFonts w:hint="default"/>
+          <w:lang w:val="en-US" w:eastAsia="zh-CN"/>
+        </w:rPr>
+      </w:pPr>
     </w:p>
     <w:sectPr>
       <w:pgSz w:w="11906" w:h="16838"/>
@@ -71,12 +961,40 @@
 </w:document>
 </file>
 
+<file path=word/numbering.xml><?xml version="1.0" encoding="utf-8"?>
+<w:numbering xmlns:wpc="http://schemas.microsoft.com/office/word/2010/wordprocessingCanvas" xmlns:mc="http://schemas.openxmlformats.org/markup-compatibility/2006" xmlns:o="urn:schemas-microsoft-com:office:office" xmlns:r="http://schemas.openxmlformats.org/officeDocument/2006/relationships" xmlns:m="http://schemas.openxmlformats.org/officeDocument/2006/math" xmlns:v="urn:schemas-microsoft-com:vml" xmlns:wp14="http://schemas.microsoft.com/office/word/2010/wordprocessingDrawing" xmlns:wp="http://schemas.openxmlformats.org/drawingml/2006/wordprocessingDrawing" xmlns:w10="urn:schemas-microsoft-com:office:word" xmlns:w="http://schemas.openxmlformats.org/wordprocessingml/2006/main" xmlns:w14="http://schemas.microsoft.com/office/word/2010/wordml" xmlns:wpg="http://schemas.microsoft.com/office/word/2010/wordprocessingGroup" xmlns:wpi="http://schemas.microsoft.com/office/word/2010/wordprocessingInk" xmlns:wne="http://schemas.microsoft.com/office/word/2006/wordml" xmlns:wps="http://schemas.microsoft.com/office/word/2010/wordprocessingShape" xmlns:wpsCustomData="http://www.wps.cn/officeDocument/2013/wpsCustomData" mc:Ignorable="w14 wp14">
+  <w:abstractNum w:abstractNumId="0">
+    <w:nsid w:val="F7591978"/>
+    <w:multiLevelType w:val="singleLevel"/>
+    <w:tmpl w:val="F7591978"/>
+    <w:lvl w:ilvl="0" w:tentative="0">
+      <w:start w:val="1"/>
+      <w:numFmt w:val="bullet"/>
+      <w:lvlText w:val=""/>
+      <w:lvlJc w:val="left"/>
+      <w:pPr>
+        <w:tabs>
+          <w:tab w:val="left" w:pos="420"/>
+        </w:tabs>
+        <w:ind w:left="420" w:leftChars="0" w:hanging="420" w:firstLineChars="0"/>
+      </w:pPr>
+      <w:rPr>
+        <w:rFonts w:hint="default" w:ascii="Wingdings" w:hAnsi="Wingdings"/>
+      </w:rPr>
+    </w:lvl>
+  </w:abstractNum>
+  <w:num w:numId="1">
+    <w:abstractNumId w:val="0"/>
+  </w:num>
+</w:numbering>
+</file>
+
 <file path=word/styles.xml><?xml version="1.0" encoding="utf-8"?>
 <w:styles xmlns:mc="http://schemas.openxmlformats.org/markup-compatibility/2006" xmlns:o="urn:schemas-microsoft-com:office:office" xmlns:r="http://schemas.openxmlformats.org/officeDocument/2006/relationships" xmlns:m="http://schemas.openxmlformats.org/officeDocument/2006/math" xmlns:v="urn:schemas-microsoft-com:vml" xmlns:w="http://schemas.openxmlformats.org/wordprocessingml/2006/main" xmlns:w14="http://schemas.microsoft.com/office/word/2010/wordml" xmlns:w10="urn:schemas-microsoft-com:office:word" xmlns:sl="http://schemas.openxmlformats.org/schemaLibrary/2006/main" xmlns:wpsCustomData="http://www.wps.cn/officeDocument/2013/wpsCustomData" mc:Ignorable="w14">
   <w:docDefaults>
     <w:rPrDefault>
       <w:rPr>
-        <w:rFonts w:asciiTheme="minorHAnsi" w:hAnsiTheme="minorHAnsi" w:eastAsiaTheme="minorEastAsia" w:cstheme="minorBidi"/>
+        <w:rFonts w:ascii="Times New Roman" w:hAnsi="Times New Roman" w:eastAsia="宋体" w:cs="Times New Roman"/>
       </w:rPr>
     </w:rPrDefault>
     <w:pPrDefault/>

</xml_diff>

<commit_message>
Fix FR3 relationship problem
</commit_message>
<xml_diff>
--- a/Design document.docx
+++ b/Design document.docx
@@ -116,481 +116,523 @@
     <w:p>
       <w:pPr>
         <w:numPr>
-          <w:numId w:val="0"/>
-        </w:numPr>
-        <w:rPr>
-          <w:rFonts w:hint="default"/>
-          <w:lang w:val="en-US" w:eastAsia="zh-CN"/>
-        </w:rPr>
-      </w:pPr>
-    </w:p>
-    <w:p>
-      <w:pPr>
-        <w:numPr>
-          <w:numId w:val="0"/>
-        </w:numPr>
-        <w:rPr>
-          <w:rFonts w:hint="default"/>
-          <w:lang w:val="en-US" w:eastAsia="zh-CN"/>
-        </w:rPr>
-      </w:pPr>
-    </w:p>
-    <w:p>
-      <w:pPr>
-        <w:numPr>
-          <w:numId w:val="0"/>
-        </w:numPr>
-        <w:rPr>
-          <w:rFonts w:hint="default"/>
-          <w:lang w:val="en-US" w:eastAsia="zh-CN"/>
-        </w:rPr>
-      </w:pPr>
-    </w:p>
-    <w:p>
-      <w:pPr>
-        <w:numPr>
-          <w:numId w:val="0"/>
-        </w:numPr>
-        <w:rPr>
-          <w:rFonts w:hint="default"/>
-          <w:lang w:val="en-US" w:eastAsia="zh-CN"/>
-        </w:rPr>
-      </w:pPr>
-    </w:p>
-    <w:p>
-      <w:pPr>
-        <w:numPr>
-          <w:numId w:val="0"/>
-        </w:numPr>
-        <w:rPr>
-          <w:rFonts w:hint="default"/>
-          <w:lang w:val="en-US" w:eastAsia="zh-CN"/>
-        </w:rPr>
-      </w:pPr>
-    </w:p>
-    <w:p>
-      <w:pPr>
-        <w:numPr>
-          <w:numId w:val="0"/>
-        </w:numPr>
-        <w:rPr>
-          <w:rFonts w:hint="default"/>
-          <w:lang w:val="en-US" w:eastAsia="zh-CN"/>
-        </w:rPr>
-      </w:pPr>
-      <w:bookmarkStart w:id="0" w:name="_GoBack"/>
-      <w:bookmarkEnd w:id="0"/>
-    </w:p>
-    <w:p>
-      <w:pPr>
-        <w:numPr>
-          <w:numId w:val="0"/>
-        </w:numPr>
-        <w:rPr>
-          <w:rFonts w:hint="default"/>
-          <w:lang w:val="en-US" w:eastAsia="zh-CN"/>
-        </w:rPr>
-      </w:pPr>
-    </w:p>
-    <w:p>
-      <w:pPr>
-        <w:numPr>
-          <w:numId w:val="0"/>
-        </w:numPr>
-        <w:rPr>
-          <w:rFonts w:hint="default"/>
-          <w:lang w:val="en-US" w:eastAsia="zh-CN"/>
-        </w:rPr>
-      </w:pPr>
-    </w:p>
-    <w:p>
-      <w:pPr>
-        <w:numPr>
-          <w:numId w:val="0"/>
-        </w:numPr>
-        <w:rPr>
-          <w:rFonts w:hint="default"/>
-          <w:lang w:val="en-US" w:eastAsia="zh-CN"/>
-        </w:rPr>
-      </w:pPr>
-    </w:p>
-    <w:p>
-      <w:pPr>
-        <w:numPr>
-          <w:numId w:val="0"/>
-        </w:numPr>
-        <w:rPr>
-          <w:rFonts w:hint="default"/>
-          <w:lang w:val="en-US" w:eastAsia="zh-CN"/>
-        </w:rPr>
-      </w:pPr>
-    </w:p>
-    <w:p>
-      <w:pPr>
-        <w:numPr>
-          <w:numId w:val="0"/>
-        </w:numPr>
-        <w:rPr>
-          <w:rFonts w:hint="default"/>
-          <w:lang w:val="en-US" w:eastAsia="zh-CN"/>
-        </w:rPr>
-      </w:pPr>
-    </w:p>
-    <w:p>
-      <w:pPr>
-        <w:numPr>
-          <w:numId w:val="0"/>
-        </w:numPr>
-        <w:rPr>
-          <w:rFonts w:hint="default"/>
-          <w:lang w:val="en-US" w:eastAsia="zh-CN"/>
-        </w:rPr>
-      </w:pPr>
-    </w:p>
-    <w:p>
-      <w:pPr>
-        <w:numPr>
-          <w:numId w:val="0"/>
-        </w:numPr>
-        <w:rPr>
-          <w:rFonts w:hint="default"/>
-          <w:lang w:val="en-US" w:eastAsia="zh-CN"/>
-        </w:rPr>
-      </w:pPr>
-    </w:p>
-    <w:p>
-      <w:pPr>
-        <w:numPr>
-          <w:numId w:val="0"/>
-        </w:numPr>
-        <w:rPr>
-          <w:rFonts w:hint="default"/>
-          <w:lang w:val="en-US" w:eastAsia="zh-CN"/>
-        </w:rPr>
-      </w:pPr>
-    </w:p>
-    <w:p>
-      <w:pPr>
-        <w:numPr>
-          <w:numId w:val="0"/>
-        </w:numPr>
-        <w:rPr>
-          <w:rFonts w:hint="default"/>
-          <w:lang w:val="en-US" w:eastAsia="zh-CN"/>
-        </w:rPr>
-      </w:pPr>
-    </w:p>
-    <w:p>
-      <w:pPr>
-        <w:numPr>
-          <w:numId w:val="0"/>
-        </w:numPr>
-        <w:rPr>
-          <w:rFonts w:hint="default"/>
-          <w:lang w:val="en-US" w:eastAsia="zh-CN"/>
-        </w:rPr>
-      </w:pPr>
-    </w:p>
-    <w:p>
-      <w:pPr>
-        <w:numPr>
-          <w:numId w:val="0"/>
-        </w:numPr>
-        <w:rPr>
-          <w:rFonts w:hint="default"/>
-          <w:lang w:val="en-US" w:eastAsia="zh-CN"/>
-        </w:rPr>
-      </w:pPr>
-    </w:p>
-    <w:p>
-      <w:pPr>
-        <w:numPr>
-          <w:numId w:val="0"/>
-        </w:numPr>
-        <w:rPr>
-          <w:rFonts w:hint="default"/>
-          <w:lang w:val="en-US" w:eastAsia="zh-CN"/>
-        </w:rPr>
-      </w:pPr>
-    </w:p>
-    <w:p>
-      <w:pPr>
-        <w:numPr>
-          <w:numId w:val="0"/>
-        </w:numPr>
-        <w:rPr>
-          <w:rFonts w:hint="default"/>
-          <w:lang w:val="en-US" w:eastAsia="zh-CN"/>
-        </w:rPr>
-      </w:pPr>
-    </w:p>
-    <w:p>
-      <w:pPr>
-        <w:numPr>
-          <w:numId w:val="0"/>
-        </w:numPr>
-        <w:rPr>
-          <w:rFonts w:hint="default"/>
-          <w:lang w:val="en-US" w:eastAsia="zh-CN"/>
-        </w:rPr>
-      </w:pPr>
-    </w:p>
-    <w:p>
-      <w:pPr>
-        <w:numPr>
-          <w:numId w:val="0"/>
-        </w:numPr>
-        <w:rPr>
-          <w:rFonts w:hint="default"/>
-          <w:lang w:val="en-US" w:eastAsia="zh-CN"/>
-        </w:rPr>
-      </w:pPr>
-    </w:p>
-    <w:p>
-      <w:pPr>
-        <w:numPr>
-          <w:numId w:val="0"/>
-        </w:numPr>
-        <w:rPr>
-          <w:rFonts w:hint="default"/>
-          <w:lang w:val="en-US" w:eastAsia="zh-CN"/>
-        </w:rPr>
-      </w:pPr>
-    </w:p>
-    <w:p>
-      <w:pPr>
-        <w:numPr>
-          <w:numId w:val="0"/>
-        </w:numPr>
-        <w:rPr>
-          <w:rFonts w:hint="default"/>
-          <w:lang w:val="en-US" w:eastAsia="zh-CN"/>
-        </w:rPr>
-      </w:pPr>
-    </w:p>
-    <w:p>
-      <w:pPr>
-        <w:numPr>
-          <w:numId w:val="0"/>
-        </w:numPr>
-        <w:rPr>
-          <w:rFonts w:hint="default"/>
-          <w:lang w:val="en-US" w:eastAsia="zh-CN"/>
-        </w:rPr>
-      </w:pPr>
-    </w:p>
-    <w:p>
-      <w:pPr>
-        <w:numPr>
-          <w:numId w:val="0"/>
-        </w:numPr>
-        <w:rPr>
-          <w:rFonts w:hint="default"/>
-          <w:lang w:val="en-US" w:eastAsia="zh-CN"/>
-        </w:rPr>
-      </w:pPr>
-    </w:p>
-    <w:p>
-      <w:pPr>
-        <w:numPr>
-          <w:numId w:val="0"/>
-        </w:numPr>
-        <w:rPr>
-          <w:rFonts w:hint="default"/>
-          <w:lang w:val="en-US" w:eastAsia="zh-CN"/>
-        </w:rPr>
-      </w:pPr>
-    </w:p>
-    <w:p>
-      <w:pPr>
-        <w:numPr>
-          <w:numId w:val="0"/>
-        </w:numPr>
-        <w:rPr>
-          <w:rFonts w:hint="default"/>
-          <w:lang w:val="en-US" w:eastAsia="zh-CN"/>
-        </w:rPr>
-      </w:pPr>
-    </w:p>
-    <w:p>
-      <w:pPr>
-        <w:numPr>
-          <w:numId w:val="0"/>
-        </w:numPr>
-        <w:rPr>
-          <w:rFonts w:hint="default"/>
-          <w:lang w:val="en-US" w:eastAsia="zh-CN"/>
-        </w:rPr>
-      </w:pPr>
-    </w:p>
-    <w:p>
-      <w:pPr>
-        <w:numPr>
-          <w:numId w:val="0"/>
-        </w:numPr>
-        <w:rPr>
-          <w:rFonts w:hint="default"/>
-          <w:lang w:val="en-US" w:eastAsia="zh-CN"/>
-        </w:rPr>
-      </w:pPr>
-    </w:p>
-    <w:p>
-      <w:pPr>
-        <w:numPr>
-          <w:numId w:val="0"/>
-        </w:numPr>
-        <w:rPr>
-          <w:rFonts w:hint="default"/>
-          <w:lang w:val="en-US" w:eastAsia="zh-CN"/>
-        </w:rPr>
-      </w:pPr>
-    </w:p>
-    <w:p>
-      <w:pPr>
-        <w:numPr>
-          <w:numId w:val="0"/>
-        </w:numPr>
-        <w:rPr>
-          <w:rFonts w:hint="default"/>
-          <w:lang w:val="en-US" w:eastAsia="zh-CN"/>
-        </w:rPr>
-      </w:pPr>
-    </w:p>
-    <w:p>
-      <w:pPr>
-        <w:numPr>
-          <w:numId w:val="0"/>
-        </w:numPr>
-        <w:rPr>
-          <w:rFonts w:hint="default"/>
-          <w:lang w:val="en-US" w:eastAsia="zh-CN"/>
-        </w:rPr>
-      </w:pPr>
-    </w:p>
-    <w:p>
-      <w:pPr>
-        <w:numPr>
-          <w:numId w:val="0"/>
-        </w:numPr>
-        <w:rPr>
-          <w:rFonts w:hint="default"/>
-          <w:lang w:val="en-US" w:eastAsia="zh-CN"/>
-        </w:rPr>
-      </w:pPr>
-    </w:p>
-    <w:p>
-      <w:pPr>
-        <w:numPr>
-          <w:numId w:val="0"/>
-        </w:numPr>
-        <w:rPr>
-          <w:rFonts w:hint="default"/>
-          <w:lang w:val="en-US" w:eastAsia="zh-CN"/>
-        </w:rPr>
-      </w:pPr>
-    </w:p>
-    <w:p>
-      <w:pPr>
-        <w:numPr>
-          <w:numId w:val="0"/>
-        </w:numPr>
-        <w:rPr>
-          <w:rFonts w:hint="default"/>
-          <w:lang w:val="en-US" w:eastAsia="zh-CN"/>
-        </w:rPr>
-      </w:pPr>
-    </w:p>
-    <w:p>
-      <w:pPr>
-        <w:numPr>
-          <w:numId w:val="0"/>
-        </w:numPr>
-        <w:rPr>
-          <w:rFonts w:hint="default"/>
-          <w:lang w:val="en-US" w:eastAsia="zh-CN"/>
-        </w:rPr>
-      </w:pPr>
-    </w:p>
-    <w:p>
-      <w:pPr>
-        <w:numPr>
-          <w:numId w:val="0"/>
-        </w:numPr>
-        <w:rPr>
-          <w:rFonts w:hint="default"/>
-          <w:lang w:val="en-US" w:eastAsia="zh-CN"/>
-        </w:rPr>
-      </w:pPr>
-    </w:p>
-    <w:p>
-      <w:pPr>
-        <w:numPr>
-          <w:numId w:val="0"/>
-        </w:numPr>
-        <w:rPr>
-          <w:rFonts w:hint="default"/>
-          <w:lang w:val="en-US" w:eastAsia="zh-CN"/>
-        </w:rPr>
-      </w:pPr>
-    </w:p>
-    <w:p>
-      <w:pPr>
-        <w:numPr>
-          <w:numId w:val="0"/>
-        </w:numPr>
-        <w:rPr>
-          <w:rFonts w:hint="default"/>
-          <w:lang w:val="en-US" w:eastAsia="zh-CN"/>
-        </w:rPr>
-      </w:pPr>
-    </w:p>
-    <w:p>
-      <w:pPr>
-        <w:numPr>
-          <w:numId w:val="0"/>
-        </w:numPr>
-        <w:rPr>
-          <w:rFonts w:hint="default"/>
-          <w:lang w:val="en-US" w:eastAsia="zh-CN"/>
-        </w:rPr>
-      </w:pPr>
-    </w:p>
-    <w:p>
-      <w:pPr>
-        <w:numPr>
-          <w:numId w:val="0"/>
-        </w:numPr>
-        <w:rPr>
-          <w:rFonts w:hint="default"/>
-          <w:lang w:val="en-US" w:eastAsia="zh-CN"/>
-        </w:rPr>
-      </w:pPr>
-    </w:p>
-    <w:p>
-      <w:pPr>
-        <w:numPr>
-          <w:numId w:val="0"/>
-        </w:numPr>
-        <w:rPr>
-          <w:rFonts w:hint="default"/>
-          <w:lang w:val="en-US" w:eastAsia="zh-CN"/>
-        </w:rPr>
-      </w:pPr>
-    </w:p>
-    <w:p>
-      <w:pPr>
-        <w:numPr>
-          <w:numId w:val="0"/>
-        </w:numPr>
-        <w:rPr>
-          <w:rFonts w:hint="default"/>
-          <w:lang w:val="en-US" w:eastAsia="zh-CN"/>
-        </w:rPr>
-      </w:pPr>
-    </w:p>
-    <w:p>
-      <w:pPr>
-        <w:numPr>
+          <w:ilvl w:val="0"/>
+          <w:numId w:val="0"/>
+        </w:numPr>
+        <w:rPr>
+          <w:rFonts w:hint="default"/>
+          <w:lang w:val="en-US" w:eastAsia="zh-CN"/>
+        </w:rPr>
+      </w:pPr>
+    </w:p>
+    <w:p>
+      <w:pPr>
+        <w:numPr>
+          <w:ilvl w:val="0"/>
+          <w:numId w:val="0"/>
+        </w:numPr>
+        <w:rPr>
+          <w:rFonts w:hint="default"/>
+          <w:lang w:val="en-US" w:eastAsia="zh-CN"/>
+        </w:rPr>
+      </w:pPr>
+    </w:p>
+    <w:p>
+      <w:pPr>
+        <w:numPr>
+          <w:ilvl w:val="0"/>
+          <w:numId w:val="0"/>
+        </w:numPr>
+        <w:rPr>
+          <w:rFonts w:hint="default"/>
+          <w:lang w:val="en-US" w:eastAsia="zh-CN"/>
+        </w:rPr>
+      </w:pPr>
+    </w:p>
+    <w:p>
+      <w:pPr>
+        <w:numPr>
+          <w:ilvl w:val="0"/>
+          <w:numId w:val="0"/>
+        </w:numPr>
+        <w:rPr>
+          <w:rFonts w:hint="default"/>
+          <w:lang w:val="en-US" w:eastAsia="zh-CN"/>
+        </w:rPr>
+      </w:pPr>
+    </w:p>
+    <w:p>
+      <w:pPr>
+        <w:numPr>
+          <w:ilvl w:val="0"/>
+          <w:numId w:val="0"/>
+        </w:numPr>
+        <w:rPr>
+          <w:rFonts w:hint="default"/>
+          <w:lang w:val="en-US" w:eastAsia="zh-CN"/>
+        </w:rPr>
+      </w:pPr>
+    </w:p>
+    <w:p>
+      <w:pPr>
+        <w:numPr>
+          <w:ilvl w:val="0"/>
+          <w:numId w:val="0"/>
+        </w:numPr>
+        <w:rPr>
+          <w:rFonts w:hint="default"/>
+          <w:lang w:val="en-US" w:eastAsia="zh-CN"/>
+        </w:rPr>
+      </w:pPr>
+    </w:p>
+    <w:p>
+      <w:pPr>
+        <w:numPr>
+          <w:ilvl w:val="0"/>
+          <w:numId w:val="0"/>
+        </w:numPr>
+        <w:rPr>
+          <w:rFonts w:hint="default"/>
+          <w:lang w:val="en-US" w:eastAsia="zh-CN"/>
+        </w:rPr>
+      </w:pPr>
+    </w:p>
+    <w:p>
+      <w:pPr>
+        <w:numPr>
+          <w:ilvl w:val="0"/>
+          <w:numId w:val="0"/>
+        </w:numPr>
+        <w:rPr>
+          <w:rFonts w:hint="default"/>
+          <w:lang w:val="en-US" w:eastAsia="zh-CN"/>
+        </w:rPr>
+      </w:pPr>
+    </w:p>
+    <w:p>
+      <w:pPr>
+        <w:numPr>
+          <w:ilvl w:val="0"/>
+          <w:numId w:val="0"/>
+        </w:numPr>
+        <w:rPr>
+          <w:rFonts w:hint="default"/>
+          <w:lang w:val="en-US" w:eastAsia="zh-CN"/>
+        </w:rPr>
+      </w:pPr>
+    </w:p>
+    <w:p>
+      <w:pPr>
+        <w:numPr>
+          <w:ilvl w:val="0"/>
+          <w:numId w:val="0"/>
+        </w:numPr>
+        <w:rPr>
+          <w:rFonts w:hint="default"/>
+          <w:lang w:val="en-US" w:eastAsia="zh-CN"/>
+        </w:rPr>
+      </w:pPr>
+    </w:p>
+    <w:p>
+      <w:pPr>
+        <w:numPr>
+          <w:ilvl w:val="0"/>
+          <w:numId w:val="0"/>
+        </w:numPr>
+        <w:rPr>
+          <w:rFonts w:hint="default"/>
+          <w:lang w:val="en-US" w:eastAsia="zh-CN"/>
+        </w:rPr>
+      </w:pPr>
+    </w:p>
+    <w:p>
+      <w:pPr>
+        <w:numPr>
+          <w:ilvl w:val="0"/>
+          <w:numId w:val="0"/>
+        </w:numPr>
+        <w:rPr>
+          <w:rFonts w:hint="default"/>
+          <w:lang w:val="en-US" w:eastAsia="zh-CN"/>
+        </w:rPr>
+      </w:pPr>
+    </w:p>
+    <w:p>
+      <w:pPr>
+        <w:numPr>
+          <w:ilvl w:val="0"/>
+          <w:numId w:val="0"/>
+        </w:numPr>
+        <w:rPr>
+          <w:rFonts w:hint="default"/>
+          <w:lang w:val="en-US" w:eastAsia="zh-CN"/>
+        </w:rPr>
+      </w:pPr>
+    </w:p>
+    <w:p>
+      <w:pPr>
+        <w:numPr>
+          <w:ilvl w:val="0"/>
+          <w:numId w:val="0"/>
+        </w:numPr>
+        <w:rPr>
+          <w:rFonts w:hint="default"/>
+          <w:lang w:val="en-US" w:eastAsia="zh-CN"/>
+        </w:rPr>
+      </w:pPr>
+    </w:p>
+    <w:p>
+      <w:pPr>
+        <w:numPr>
+          <w:ilvl w:val="0"/>
+          <w:numId w:val="0"/>
+        </w:numPr>
+        <w:rPr>
+          <w:rFonts w:hint="default"/>
+          <w:lang w:val="en-US" w:eastAsia="zh-CN"/>
+        </w:rPr>
+      </w:pPr>
+    </w:p>
+    <w:p>
+      <w:pPr>
+        <w:numPr>
+          <w:ilvl w:val="0"/>
+          <w:numId w:val="0"/>
+        </w:numPr>
+        <w:rPr>
+          <w:rFonts w:hint="default"/>
+          <w:lang w:val="en-US" w:eastAsia="zh-CN"/>
+        </w:rPr>
+      </w:pPr>
+    </w:p>
+    <w:p>
+      <w:pPr>
+        <w:numPr>
+          <w:ilvl w:val="0"/>
+          <w:numId w:val="0"/>
+        </w:numPr>
+        <w:rPr>
+          <w:rFonts w:hint="default"/>
+          <w:lang w:val="en-US" w:eastAsia="zh-CN"/>
+        </w:rPr>
+      </w:pPr>
+    </w:p>
+    <w:p>
+      <w:pPr>
+        <w:numPr>
+          <w:ilvl w:val="0"/>
+          <w:numId w:val="0"/>
+        </w:numPr>
+        <w:rPr>
+          <w:rFonts w:hint="default"/>
+          <w:lang w:val="en-US" w:eastAsia="zh-CN"/>
+        </w:rPr>
+      </w:pPr>
+    </w:p>
+    <w:p>
+      <w:pPr>
+        <w:numPr>
+          <w:ilvl w:val="0"/>
+          <w:numId w:val="0"/>
+        </w:numPr>
+        <w:rPr>
+          <w:rFonts w:hint="default"/>
+          <w:lang w:val="en-US" w:eastAsia="zh-CN"/>
+        </w:rPr>
+      </w:pPr>
+    </w:p>
+    <w:p>
+      <w:pPr>
+        <w:numPr>
+          <w:ilvl w:val="0"/>
+          <w:numId w:val="0"/>
+        </w:numPr>
+        <w:rPr>
+          <w:rFonts w:hint="default"/>
+          <w:lang w:val="en-US" w:eastAsia="zh-CN"/>
+        </w:rPr>
+      </w:pPr>
+    </w:p>
+    <w:p>
+      <w:pPr>
+        <w:numPr>
+          <w:ilvl w:val="0"/>
+          <w:numId w:val="0"/>
+        </w:numPr>
+        <w:rPr>
+          <w:rFonts w:hint="default"/>
+          <w:lang w:val="en-US" w:eastAsia="zh-CN"/>
+        </w:rPr>
+      </w:pPr>
+    </w:p>
+    <w:p>
+      <w:pPr>
+        <w:numPr>
+          <w:ilvl w:val="0"/>
+          <w:numId w:val="0"/>
+        </w:numPr>
+        <w:rPr>
+          <w:rFonts w:hint="default"/>
+          <w:lang w:val="en-US" w:eastAsia="zh-CN"/>
+        </w:rPr>
+      </w:pPr>
+    </w:p>
+    <w:p>
+      <w:pPr>
+        <w:numPr>
+          <w:ilvl w:val="0"/>
+          <w:numId w:val="0"/>
+        </w:numPr>
+        <w:rPr>
+          <w:rFonts w:hint="default"/>
+          <w:lang w:val="en-US" w:eastAsia="zh-CN"/>
+        </w:rPr>
+      </w:pPr>
+    </w:p>
+    <w:p>
+      <w:pPr>
+        <w:numPr>
+          <w:ilvl w:val="0"/>
+          <w:numId w:val="0"/>
+        </w:numPr>
+        <w:rPr>
+          <w:rFonts w:hint="default"/>
+          <w:lang w:val="en-US" w:eastAsia="zh-CN"/>
+        </w:rPr>
+      </w:pPr>
+    </w:p>
+    <w:p>
+      <w:pPr>
+        <w:numPr>
+          <w:ilvl w:val="0"/>
+          <w:numId w:val="0"/>
+        </w:numPr>
+        <w:rPr>
+          <w:rFonts w:hint="default"/>
+          <w:lang w:val="en-US" w:eastAsia="zh-CN"/>
+        </w:rPr>
+      </w:pPr>
+    </w:p>
+    <w:p>
+      <w:pPr>
+        <w:numPr>
+          <w:ilvl w:val="0"/>
+          <w:numId w:val="0"/>
+        </w:numPr>
+        <w:rPr>
+          <w:rFonts w:hint="default"/>
+          <w:lang w:val="en-US" w:eastAsia="zh-CN"/>
+        </w:rPr>
+      </w:pPr>
+    </w:p>
+    <w:p>
+      <w:pPr>
+        <w:numPr>
+          <w:ilvl w:val="0"/>
+          <w:numId w:val="0"/>
+        </w:numPr>
+        <w:rPr>
+          <w:rFonts w:hint="default"/>
+          <w:lang w:val="en-US" w:eastAsia="zh-CN"/>
+        </w:rPr>
+      </w:pPr>
+    </w:p>
+    <w:p>
+      <w:pPr>
+        <w:numPr>
+          <w:ilvl w:val="0"/>
+          <w:numId w:val="0"/>
+        </w:numPr>
+        <w:rPr>
+          <w:rFonts w:hint="default"/>
+          <w:lang w:val="en-US" w:eastAsia="zh-CN"/>
+        </w:rPr>
+      </w:pPr>
+    </w:p>
+    <w:p>
+      <w:pPr>
+        <w:numPr>
+          <w:ilvl w:val="0"/>
+          <w:numId w:val="0"/>
+        </w:numPr>
+        <w:rPr>
+          <w:rFonts w:hint="default"/>
+          <w:lang w:val="en-US" w:eastAsia="zh-CN"/>
+        </w:rPr>
+      </w:pPr>
+    </w:p>
+    <w:p>
+      <w:pPr>
+        <w:numPr>
+          <w:ilvl w:val="0"/>
+          <w:numId w:val="0"/>
+        </w:numPr>
+        <w:rPr>
+          <w:rFonts w:hint="default"/>
+          <w:lang w:val="en-US" w:eastAsia="zh-CN"/>
+        </w:rPr>
+      </w:pPr>
+    </w:p>
+    <w:p>
+      <w:pPr>
+        <w:numPr>
+          <w:ilvl w:val="0"/>
+          <w:numId w:val="0"/>
+        </w:numPr>
+        <w:rPr>
+          <w:rFonts w:hint="default"/>
+          <w:lang w:val="en-US" w:eastAsia="zh-CN"/>
+        </w:rPr>
+      </w:pPr>
+    </w:p>
+    <w:p>
+      <w:pPr>
+        <w:numPr>
+          <w:ilvl w:val="0"/>
+          <w:numId w:val="0"/>
+        </w:numPr>
+        <w:rPr>
+          <w:rFonts w:hint="default"/>
+          <w:lang w:val="en-US" w:eastAsia="zh-CN"/>
+        </w:rPr>
+      </w:pPr>
+    </w:p>
+    <w:p>
+      <w:pPr>
+        <w:numPr>
+          <w:ilvl w:val="0"/>
+          <w:numId w:val="0"/>
+        </w:numPr>
+        <w:rPr>
+          <w:rFonts w:hint="default"/>
+          <w:lang w:val="en-US" w:eastAsia="zh-CN"/>
+        </w:rPr>
+      </w:pPr>
+    </w:p>
+    <w:p>
+      <w:pPr>
+        <w:numPr>
+          <w:ilvl w:val="0"/>
+          <w:numId w:val="0"/>
+        </w:numPr>
+        <w:rPr>
+          <w:rFonts w:hint="default"/>
+          <w:lang w:val="en-US" w:eastAsia="zh-CN"/>
+        </w:rPr>
+      </w:pPr>
+    </w:p>
+    <w:p>
+      <w:pPr>
+        <w:numPr>
+          <w:ilvl w:val="0"/>
+          <w:numId w:val="0"/>
+        </w:numPr>
+        <w:rPr>
+          <w:rFonts w:hint="default"/>
+          <w:lang w:val="en-US" w:eastAsia="zh-CN"/>
+        </w:rPr>
+      </w:pPr>
+    </w:p>
+    <w:p>
+      <w:pPr>
+        <w:numPr>
+          <w:ilvl w:val="0"/>
+          <w:numId w:val="0"/>
+        </w:numPr>
+        <w:rPr>
+          <w:rFonts w:hint="default"/>
+          <w:lang w:val="en-US" w:eastAsia="zh-CN"/>
+        </w:rPr>
+      </w:pPr>
+    </w:p>
+    <w:p>
+      <w:pPr>
+        <w:numPr>
+          <w:ilvl w:val="0"/>
+          <w:numId w:val="0"/>
+        </w:numPr>
+        <w:rPr>
+          <w:rFonts w:hint="default"/>
+          <w:lang w:val="en-US" w:eastAsia="zh-CN"/>
+        </w:rPr>
+      </w:pPr>
+    </w:p>
+    <w:p>
+      <w:pPr>
+        <w:numPr>
+          <w:ilvl w:val="0"/>
+          <w:numId w:val="0"/>
+        </w:numPr>
+        <w:rPr>
+          <w:rFonts w:hint="default"/>
+          <w:lang w:val="en-US" w:eastAsia="zh-CN"/>
+        </w:rPr>
+      </w:pPr>
+    </w:p>
+    <w:p>
+      <w:pPr>
+        <w:numPr>
+          <w:ilvl w:val="0"/>
+          <w:numId w:val="0"/>
+        </w:numPr>
+        <w:rPr>
+          <w:rFonts w:hint="default"/>
+          <w:lang w:val="en-US" w:eastAsia="zh-CN"/>
+        </w:rPr>
+      </w:pPr>
+    </w:p>
+    <w:p>
+      <w:pPr>
+        <w:numPr>
+          <w:ilvl w:val="0"/>
+          <w:numId w:val="0"/>
+        </w:numPr>
+        <w:rPr>
+          <w:rFonts w:hint="default"/>
+          <w:lang w:val="en-US" w:eastAsia="zh-CN"/>
+        </w:rPr>
+      </w:pPr>
+    </w:p>
+    <w:p>
+      <w:pPr>
+        <w:numPr>
+          <w:ilvl w:val="0"/>
+          <w:numId w:val="0"/>
+        </w:numPr>
+        <w:rPr>
+          <w:rFonts w:hint="default"/>
+          <w:lang w:val="en-US" w:eastAsia="zh-CN"/>
+        </w:rPr>
+      </w:pPr>
+    </w:p>
+    <w:p>
+      <w:pPr>
+        <w:numPr>
+          <w:ilvl w:val="0"/>
+          <w:numId w:val="0"/>
+        </w:numPr>
+        <w:rPr>
+          <w:rFonts w:hint="default"/>
+          <w:lang w:val="en-US" w:eastAsia="zh-CN"/>
+        </w:rPr>
+      </w:pPr>
+    </w:p>
+    <w:p>
+      <w:pPr>
+        <w:numPr>
+          <w:ilvl w:val="0"/>
+          <w:numId w:val="0"/>
+        </w:numPr>
+        <w:rPr>
+          <w:rFonts w:hint="default"/>
+          <w:lang w:val="en-US" w:eastAsia="zh-CN"/>
+        </w:rPr>
+      </w:pPr>
+    </w:p>
+    <w:p>
+      <w:pPr>
+        <w:numPr>
+          <w:ilvl w:val="0"/>
           <w:numId w:val="0"/>
         </w:numPr>
         <w:rPr>
@@ -1927,9 +1969,9 @@
       <w:r>
         <w:drawing>
           <wp:inline distT="0" distB="0" distL="114300" distR="114300">
-            <wp:extent cx="5271770" cy="2418715"/>
-            <wp:effectExtent l="0" t="0" r="5080" b="635"/>
-            <wp:docPr id="4" name="Picture 4"/>
+            <wp:extent cx="5274310" cy="2630805"/>
+            <wp:effectExtent l="0" t="0" r="2540" b="17145"/>
+            <wp:docPr id="4" name="Picture 2"/>
             <wp:cNvGraphicFramePr>
               <a:graphicFrameLocks xmlns:a="http://schemas.openxmlformats.org/drawingml/2006/main" noChangeAspect="1"/>
             </wp:cNvGraphicFramePr>
@@ -1937,7 +1979,7 @@
               <a:graphicData uri="http://schemas.openxmlformats.org/drawingml/2006/picture">
                 <pic:pic xmlns:pic="http://schemas.openxmlformats.org/drawingml/2006/picture">
                   <pic:nvPicPr>
-                    <pic:cNvPr id="4" name="Picture 4"/>
+                    <pic:cNvPr id="4" name="Picture 2"/>
                     <pic:cNvPicPr>
                       <a:picLocks noChangeAspect="1"/>
                     </pic:cNvPicPr>
@@ -1951,7 +1993,7 @@
                   <pic:spPr>
                     <a:xfrm>
                       <a:off x="0" y="0"/>
-                      <a:ext cx="5271770" cy="2418715"/>
+                      <a:ext cx="5274310" cy="2630805"/>
                     </a:xfrm>
                     <a:prstGeom prst="rect">
                       <a:avLst/>
@@ -2515,6 +2557,8 @@
         </w:numPr>
         <w:bidi w:val="0"/>
       </w:pPr>
+      <w:bookmarkStart w:id="0" w:name="_GoBack"/>
+      <w:bookmarkEnd w:id="0"/>
     </w:p>
     <w:p>
       <w:pPr>
@@ -3205,7 +3249,7 @@
     <w:lsdException w:unhideWhenUsed="0" w:uiPriority="0" w:semiHidden="0" w:name="Body Text Indent 2"/>
     <w:lsdException w:unhideWhenUsed="0" w:uiPriority="0" w:semiHidden="0" w:name="Body Text Indent 3"/>
     <w:lsdException w:unhideWhenUsed="0" w:uiPriority="0" w:semiHidden="0" w:name="Block Text"/>
-    <w:lsdException w:unhideWhenUsed="0" w:uiPriority="0" w:semiHidden="0" w:name="Hyperlink"/>
+    <w:lsdException w:qFormat="1" w:unhideWhenUsed="0" w:uiPriority="0" w:semiHidden="0" w:name="Hyperlink"/>
     <w:lsdException w:unhideWhenUsed="0" w:uiPriority="0" w:semiHidden="0" w:name="FollowedHyperlink"/>
     <w:lsdException w:qFormat="1" w:unhideWhenUsed="0" w:uiPriority="0" w:semiHidden="0" w:name="Strong"/>
     <w:lsdException w:qFormat="1" w:unhideWhenUsed="0" w:uiPriority="0" w:semiHidden="0" w:name="Emphasis"/>
@@ -3421,6 +3465,7 @@
   <w:style w:type="character" w:styleId="5">
     <w:name w:val="Hyperlink"/>
     <w:basedOn w:val="3"/>
+    <w:qFormat/>
     <w:uiPriority w:val="0"/>
     <w:rPr>
       <w:color w:val="0000FF"/>

</xml_diff>